<commit_message>
redirected dockerfile in dockercompose
</commit_message>
<xml_diff>
--- a/examen_mlops/kubect_examen_dominic.docx
+++ b/examen_mlops/kubect_examen_dominic.docx
@@ -439,7 +439,18 @@
           <w:szCs w:val="20"/>
           <w:lang w:val="en-US"/>
         </w:rPr>
-        <w:t>-ho –replicas=1</w:t>
+        <w:t>-ho –replicas=</w:t>
+      </w:r>
+      <w:r>
+        <w:rPr>
+          <w:rFonts w:ascii="Consolas" w:hAnsi="Consolas"/>
+          <w:color w:val="333333"/>
+          <w:spacing w:val="5"/>
+          <w:sz w:val="20"/>
+          <w:szCs w:val="20"/>
+          <w:lang w:val="en-US"/>
+        </w:rPr>
+        <w:t>3</w:t>
       </w:r>
     </w:p>
     <w:p>
@@ -458,10 +469,10 @@
           <w:noProof/>
         </w:rPr>
         <w:drawing>
-          <wp:inline distT="0" distB="0" distL="0" distR="0" wp14:anchorId="7AAC0FE3" wp14:editId="4F71D114">
-            <wp:extent cx="6443980" cy="556260"/>
+          <wp:inline distT="0" distB="0" distL="0" distR="0" wp14:anchorId="0341827F" wp14:editId="19328D8E">
+            <wp:extent cx="5760720" cy="228600"/>
             <wp:effectExtent l="0" t="0" r="0" b="0"/>
-            <wp:docPr id="5" name="Afbeelding 5"/>
+            <wp:docPr id="6" name="Afbeelding 6"/>
             <wp:cNvGraphicFramePr>
               <a:graphicFrameLocks xmlns:a="http://schemas.openxmlformats.org/drawingml/2006/main" noChangeAspect="1"/>
             </wp:cNvGraphicFramePr>
@@ -481,7 +492,53 @@
                   <pic:spPr>
                     <a:xfrm>
                       <a:off x="0" y="0"/>
-                      <a:ext cx="6445546" cy="556395"/>
+                      <a:ext cx="5760720" cy="228600"/>
+                    </a:xfrm>
+                    <a:prstGeom prst="rect">
+                      <a:avLst/>
+                    </a:prstGeom>
+                  </pic:spPr>
+                </pic:pic>
+              </a:graphicData>
+            </a:graphic>
+          </wp:inline>
+        </w:drawing>
+      </w:r>
+      <w:r>
+        <w:rPr>
+          <w:noProof/>
+        </w:rPr>
+        <w:t xml:space="preserve"> </w:t>
+      </w:r>
+      <w:r>
+        <w:rPr>
+          <w:noProof/>
+        </w:rPr>
+        <w:drawing>
+          <wp:inline distT="0" distB="0" distL="0" distR="0" wp14:anchorId="0755BAFA" wp14:editId="7EF2ABCF">
+            <wp:extent cx="5057775" cy="514350"/>
+            <wp:effectExtent l="0" t="0" r="9525" b="0"/>
+            <wp:docPr id="7" name="Afbeelding 7" descr="Afbeelding met tekst&#10;&#10;Automatisch gegenereerde beschrijving"/>
+            <wp:cNvGraphicFramePr>
+              <a:graphicFrameLocks xmlns:a="http://schemas.openxmlformats.org/drawingml/2006/main" noChangeAspect="1"/>
+            </wp:cNvGraphicFramePr>
+            <a:graphic xmlns:a="http://schemas.openxmlformats.org/drawingml/2006/main">
+              <a:graphicData uri="http://schemas.openxmlformats.org/drawingml/2006/picture">
+                <pic:pic xmlns:pic="http://schemas.openxmlformats.org/drawingml/2006/picture">
+                  <pic:nvPicPr>
+                    <pic:cNvPr id="7" name="Afbeelding 7" descr="Afbeelding met tekst&#10;&#10;Automatisch gegenereerde beschrijving"/>
+                    <pic:cNvPicPr/>
+                  </pic:nvPicPr>
+                  <pic:blipFill>
+                    <a:blip r:embed="rId8"/>
+                    <a:stretch>
+                      <a:fillRect/>
+                    </a:stretch>
+                  </pic:blipFill>
+                  <pic:spPr>
+                    <a:xfrm>
+                      <a:off x="0" y="0"/>
+                      <a:ext cx="5057775" cy="514350"/>
                     </a:xfrm>
                     <a:prstGeom prst="rect">
                       <a:avLst/>

</xml_diff>

<commit_message>
added kubectl commands to word
</commit_message>
<xml_diff>
--- a/examen_mlops/kubect_examen_dominic.docx
+++ b/examen_mlops/kubect_examen_dominic.docx
@@ -13,29 +13,116 @@
           <w:lang w:val="en-US"/>
         </w:rPr>
       </w:pPr>
-      <w:proofErr w:type="spellStart"/>
-      <w:r>
-        <w:rPr>
-          <w:rFonts w:ascii="Consolas" w:hAnsi="Consolas"/>
-          <w:color w:val="333333"/>
-          <w:spacing w:val="5"/>
-          <w:sz w:val="20"/>
-          <w:szCs w:val="20"/>
-          <w:lang w:val="en-US"/>
-        </w:rPr>
-        <w:t>kubectl</w:t>
-      </w:r>
-      <w:proofErr w:type="spellEnd"/>
-      <w:r>
-        <w:rPr>
-          <w:rFonts w:ascii="Consolas" w:hAnsi="Consolas"/>
-          <w:color w:val="333333"/>
-          <w:spacing w:val="5"/>
-          <w:sz w:val="20"/>
-          <w:szCs w:val="20"/>
-          <w:lang w:val="en-US"/>
-        </w:rPr>
-        <w:t xml:space="preserve"> </w:t>
+      <w:r>
+        <w:rPr>
+          <w:noProof/>
+        </w:rPr>
+        <w:drawing>
+          <wp:inline distT="0" distB="0" distL="0" distR="0" wp14:anchorId="6F69DF9A" wp14:editId="6BDA0BA0">
+            <wp:extent cx="5760720" cy="1859915"/>
+            <wp:effectExtent l="0" t="0" r="0" b="6985"/>
+            <wp:docPr id="8" name="Afbeelding 8"/>
+            <wp:cNvGraphicFramePr>
+              <a:graphicFrameLocks xmlns:a="http://schemas.openxmlformats.org/drawingml/2006/main" noChangeAspect="1"/>
+            </wp:cNvGraphicFramePr>
+            <a:graphic xmlns:a="http://schemas.openxmlformats.org/drawingml/2006/main">
+              <a:graphicData uri="http://schemas.openxmlformats.org/drawingml/2006/picture">
+                <pic:pic xmlns:pic="http://schemas.openxmlformats.org/drawingml/2006/picture">
+                  <pic:nvPicPr>
+                    <pic:cNvPr id="1" name=""/>
+                    <pic:cNvPicPr/>
+                  </pic:nvPicPr>
+                  <pic:blipFill>
+                    <a:blip r:embed="rId4"/>
+                    <a:stretch>
+                      <a:fillRect/>
+                    </a:stretch>
+                  </pic:blipFill>
+                  <pic:spPr>
+                    <a:xfrm>
+                      <a:off x="0" y="0"/>
+                      <a:ext cx="5760720" cy="1859915"/>
+                    </a:xfrm>
+                    <a:prstGeom prst="rect">
+                      <a:avLst/>
+                    </a:prstGeom>
+                  </pic:spPr>
+                </pic:pic>
+              </a:graphicData>
+            </a:graphic>
+          </wp:inline>
+        </w:drawing>
+      </w:r>
+    </w:p>
+    <w:p>
+      <w:pPr>
+        <w:rPr>
+          <w:rFonts w:ascii="Consolas" w:hAnsi="Consolas"/>
+          <w:color w:val="333333"/>
+          <w:spacing w:val="5"/>
+          <w:sz w:val="20"/>
+          <w:szCs w:val="20"/>
+          <w:lang w:val="en-US"/>
+        </w:rPr>
+      </w:pPr>
+    </w:p>
+    <w:p>
+      <w:pPr>
+        <w:rPr>
+          <w:rFonts w:ascii="Consolas" w:hAnsi="Consolas"/>
+          <w:color w:val="333333"/>
+          <w:spacing w:val="5"/>
+          <w:sz w:val="20"/>
+          <w:szCs w:val="20"/>
+          <w:lang w:val="en-US"/>
+        </w:rPr>
+      </w:pPr>
+    </w:p>
+    <w:p>
+      <w:pPr>
+        <w:rPr>
+          <w:rFonts w:ascii="Consolas" w:hAnsi="Consolas"/>
+          <w:color w:val="333333"/>
+          <w:spacing w:val="5"/>
+          <w:sz w:val="20"/>
+          <w:szCs w:val="20"/>
+          <w:lang w:val="en-US"/>
+        </w:rPr>
+      </w:pPr>
+    </w:p>
+    <w:p>
+      <w:pPr>
+        <w:rPr>
+          <w:rFonts w:ascii="Consolas" w:hAnsi="Consolas"/>
+          <w:color w:val="333333"/>
+          <w:spacing w:val="5"/>
+          <w:sz w:val="20"/>
+          <w:szCs w:val="20"/>
+          <w:lang w:val="en-US"/>
+        </w:rPr>
+      </w:pPr>
+    </w:p>
+    <w:p>
+      <w:pPr>
+        <w:rPr>
+          <w:rFonts w:ascii="Consolas" w:hAnsi="Consolas"/>
+          <w:color w:val="333333"/>
+          <w:spacing w:val="5"/>
+          <w:sz w:val="20"/>
+          <w:szCs w:val="20"/>
+          <w:lang w:val="en-US"/>
+        </w:rPr>
+      </w:pPr>
+      <w:r>
+        <w:rPr>
+          <w:rFonts w:ascii="Consolas" w:hAnsi="Consolas"/>
+          <w:color w:val="333333"/>
+          <w:spacing w:val="5"/>
+          <w:sz w:val="20"/>
+          <w:szCs w:val="20"/>
+          <w:lang w:val="en-US"/>
+        </w:rPr>
+        <w:t xml:space="preserve">kubectl </w:t>
       </w:r>
       <w:r>
         <w:rPr>
@@ -59,29 +146,16 @@
         </w:rPr>
         <w:t xml:space="preserve"> nginx-</w:t>
       </w:r>
-      <w:proofErr w:type="spellStart"/>
-      <w:r>
-        <w:rPr>
-          <w:rFonts w:ascii="Consolas" w:hAnsi="Consolas"/>
-          <w:color w:val="333333"/>
-          <w:spacing w:val="5"/>
-          <w:sz w:val="20"/>
-          <w:szCs w:val="20"/>
-          <w:lang w:val="en-US"/>
-        </w:rPr>
-        <w:t>dominic</w:t>
-      </w:r>
-      <w:proofErr w:type="spellEnd"/>
-      <w:r>
-        <w:rPr>
-          <w:rFonts w:ascii="Consolas" w:hAnsi="Consolas"/>
-          <w:color w:val="333333"/>
-          <w:spacing w:val="5"/>
-          <w:sz w:val="20"/>
-          <w:szCs w:val="20"/>
-          <w:lang w:val="en-US"/>
-        </w:rPr>
-        <w:t>-ho</w:t>
+      <w:r>
+        <w:rPr>
+          <w:rFonts w:ascii="Consolas" w:hAnsi="Consolas"/>
+          <w:color w:val="333333"/>
+          <w:spacing w:val="5"/>
+          <w:sz w:val="20"/>
+          <w:szCs w:val="20"/>
+          <w:lang w:val="en-US"/>
+        </w:rPr>
+        <w:t>dominic-ho</w:t>
       </w:r>
     </w:p>
     <w:p>
@@ -115,7 +189,7 @@
                     <pic:cNvPicPr/>
                   </pic:nvPicPr>
                   <pic:blipFill>
-                    <a:blip r:embed="rId4"/>
+                    <a:blip r:embed="rId5"/>
                     <a:stretch>
                       <a:fillRect/>
                     </a:stretch>
@@ -159,29 +233,16 @@
           <w:lang w:val="en-US"/>
         </w:rPr>
       </w:pPr>
-      <w:proofErr w:type="spellStart"/>
-      <w:r>
-        <w:rPr>
-          <w:rFonts w:ascii="Consolas" w:hAnsi="Consolas"/>
-          <w:color w:val="333333"/>
-          <w:spacing w:val="5"/>
-          <w:sz w:val="20"/>
-          <w:szCs w:val="20"/>
-          <w:lang w:val="en-US"/>
-        </w:rPr>
-        <w:t>Kubect</w:t>
-      </w:r>
-      <w:proofErr w:type="spellEnd"/>
-      <w:r>
-        <w:rPr>
-          <w:rFonts w:ascii="Consolas" w:hAnsi="Consolas"/>
-          <w:color w:val="333333"/>
-          <w:spacing w:val="5"/>
-          <w:sz w:val="20"/>
-          <w:szCs w:val="20"/>
-          <w:lang w:val="en-US"/>
-        </w:rPr>
-        <w:t xml:space="preserve"> create namespace exam-nginx</w:t>
+      <w:r>
+        <w:rPr>
+          <w:rFonts w:ascii="Consolas" w:hAnsi="Consolas"/>
+          <w:color w:val="333333"/>
+          <w:spacing w:val="5"/>
+          <w:sz w:val="20"/>
+          <w:szCs w:val="20"/>
+          <w:lang w:val="en-US"/>
+        </w:rPr>
+        <w:t>Kubect create namespace exam-nginx</w:t>
       </w:r>
     </w:p>
     <w:p>
@@ -215,7 +276,7 @@
                     <pic:cNvPicPr/>
                   </pic:nvPicPr>
                   <pic:blipFill>
-                    <a:blip r:embed="rId5"/>
+                    <a:blip r:embed="rId6"/>
                     <a:stretch>
                       <a:fillRect/>
                     </a:stretch>
@@ -259,64 +320,27 @@
           <w:lang w:val="en-US"/>
         </w:rPr>
       </w:pPr>
-      <w:proofErr w:type="spellStart"/>
-      <w:r>
-        <w:rPr>
-          <w:rFonts w:ascii="Consolas" w:hAnsi="Consolas"/>
-          <w:color w:val="333333"/>
-          <w:spacing w:val="5"/>
-          <w:sz w:val="20"/>
-          <w:szCs w:val="20"/>
-          <w:lang w:val="en-US"/>
-        </w:rPr>
-        <w:t>kubectl</w:t>
-      </w:r>
-      <w:proofErr w:type="spellEnd"/>
-      <w:r>
-        <w:rPr>
-          <w:rFonts w:ascii="Consolas" w:hAnsi="Consolas"/>
-          <w:color w:val="333333"/>
-          <w:spacing w:val="5"/>
-          <w:sz w:val="20"/>
-          <w:szCs w:val="20"/>
-          <w:lang w:val="en-US"/>
-        </w:rPr>
-        <w:t xml:space="preserve"> </w:t>
-      </w:r>
-      <w:r>
-        <w:rPr>
-          <w:rFonts w:ascii="Consolas" w:hAnsi="Consolas"/>
-          <w:color w:val="333333"/>
-          <w:spacing w:val="5"/>
-          <w:sz w:val="20"/>
-          <w:szCs w:val="20"/>
-          <w:lang w:val="en-US"/>
-        </w:rPr>
-        <w:t>create deployment –-image=nginx nginx-</w:t>
-      </w:r>
-      <w:proofErr w:type="spellStart"/>
-      <w:r>
-        <w:rPr>
-          <w:rFonts w:ascii="Consolas" w:hAnsi="Consolas"/>
-          <w:color w:val="333333"/>
-          <w:spacing w:val="5"/>
-          <w:sz w:val="20"/>
-          <w:szCs w:val="20"/>
-          <w:lang w:val="en-US"/>
-        </w:rPr>
-        <w:t>dominic</w:t>
-      </w:r>
-      <w:proofErr w:type="spellEnd"/>
-      <w:r>
-        <w:rPr>
-          <w:rFonts w:ascii="Consolas" w:hAnsi="Consolas"/>
-          <w:color w:val="333333"/>
-          <w:spacing w:val="5"/>
-          <w:sz w:val="20"/>
-          <w:szCs w:val="20"/>
-          <w:lang w:val="en-US"/>
-        </w:rPr>
-        <w:t>-ho</w:t>
+      <w:r>
+        <w:rPr>
+          <w:rFonts w:ascii="Consolas" w:hAnsi="Consolas"/>
+          <w:color w:val="333333"/>
+          <w:spacing w:val="5"/>
+          <w:sz w:val="20"/>
+          <w:szCs w:val="20"/>
+          <w:lang w:val="en-US"/>
+        </w:rPr>
+        <w:t xml:space="preserve">kubectl </w:t>
+      </w:r>
+      <w:r>
+        <w:rPr>
+          <w:rFonts w:ascii="Consolas" w:hAnsi="Consolas"/>
+          <w:color w:val="333333"/>
+          <w:spacing w:val="5"/>
+          <w:sz w:val="20"/>
+          <w:szCs w:val="20"/>
+          <w:lang w:val="en-US"/>
+        </w:rPr>
+        <w:t>create deployment –-image=nginx nginx-dominic-ho</w:t>
       </w:r>
       <w:r>
         <w:rPr>
@@ -350,129 +374,6 @@
             <wp:extent cx="6586855" cy="259080"/>
             <wp:effectExtent l="0" t="0" r="4445" b="7620"/>
             <wp:docPr id="3" name="Afbeelding 3"/>
-            <wp:cNvGraphicFramePr>
-              <a:graphicFrameLocks xmlns:a="http://schemas.openxmlformats.org/drawingml/2006/main" noChangeAspect="1"/>
-            </wp:cNvGraphicFramePr>
-            <a:graphic xmlns:a="http://schemas.openxmlformats.org/drawingml/2006/main">
-              <a:graphicData uri="http://schemas.openxmlformats.org/drawingml/2006/picture">
-                <pic:pic xmlns:pic="http://schemas.openxmlformats.org/drawingml/2006/picture">
-                  <pic:nvPicPr>
-                    <pic:cNvPr id="1" name=""/>
-                    <pic:cNvPicPr/>
-                  </pic:nvPicPr>
-                  <pic:blipFill>
-                    <a:blip r:embed="rId6"/>
-                    <a:stretch>
-                      <a:fillRect/>
-                    </a:stretch>
-                  </pic:blipFill>
-                  <pic:spPr>
-                    <a:xfrm>
-                      <a:off x="0" y="0"/>
-                      <a:ext cx="6590035" cy="259205"/>
-                    </a:xfrm>
-                    <a:prstGeom prst="rect">
-                      <a:avLst/>
-                    </a:prstGeom>
-                  </pic:spPr>
-                </pic:pic>
-              </a:graphicData>
-            </a:graphic>
-          </wp:inline>
-        </w:drawing>
-      </w:r>
-    </w:p>
-    <w:p>
-      <w:pPr>
-        <w:rPr>
-          <w:rFonts w:ascii="Consolas" w:hAnsi="Consolas"/>
-          <w:color w:val="333333"/>
-          <w:spacing w:val="5"/>
-          <w:sz w:val="20"/>
-          <w:szCs w:val="20"/>
-          <w:lang w:val="en-US"/>
-        </w:rPr>
-      </w:pPr>
-      <w:proofErr w:type="spellStart"/>
-      <w:r>
-        <w:rPr>
-          <w:rFonts w:ascii="Consolas" w:hAnsi="Consolas"/>
-          <w:color w:val="333333"/>
-          <w:spacing w:val="5"/>
-          <w:sz w:val="20"/>
-          <w:szCs w:val="20"/>
-          <w:lang w:val="en-US"/>
-        </w:rPr>
-        <w:t>Kubectl</w:t>
-      </w:r>
-      <w:proofErr w:type="spellEnd"/>
-      <w:r>
-        <w:rPr>
-          <w:rFonts w:ascii="Consolas" w:hAnsi="Consolas"/>
-          <w:color w:val="333333"/>
-          <w:spacing w:val="5"/>
-          <w:sz w:val="20"/>
-          <w:szCs w:val="20"/>
-          <w:lang w:val="en-US"/>
-        </w:rPr>
-        <w:t xml:space="preserve"> scale deployment nginx-</w:t>
-      </w:r>
-      <w:proofErr w:type="spellStart"/>
-      <w:r>
-        <w:rPr>
-          <w:rFonts w:ascii="Consolas" w:hAnsi="Consolas"/>
-          <w:color w:val="333333"/>
-          <w:spacing w:val="5"/>
-          <w:sz w:val="20"/>
-          <w:szCs w:val="20"/>
-          <w:lang w:val="en-US"/>
-        </w:rPr>
-        <w:t>dominic</w:t>
-      </w:r>
-      <w:proofErr w:type="spellEnd"/>
-      <w:r>
-        <w:rPr>
-          <w:rFonts w:ascii="Consolas" w:hAnsi="Consolas"/>
-          <w:color w:val="333333"/>
-          <w:spacing w:val="5"/>
-          <w:sz w:val="20"/>
-          <w:szCs w:val="20"/>
-          <w:lang w:val="en-US"/>
-        </w:rPr>
-        <w:t>-ho –replicas=</w:t>
-      </w:r>
-      <w:r>
-        <w:rPr>
-          <w:rFonts w:ascii="Consolas" w:hAnsi="Consolas"/>
-          <w:color w:val="333333"/>
-          <w:spacing w:val="5"/>
-          <w:sz w:val="20"/>
-          <w:szCs w:val="20"/>
-          <w:lang w:val="en-US"/>
-        </w:rPr>
-        <w:t>3</w:t>
-      </w:r>
-    </w:p>
-    <w:p>
-      <w:pPr>
-        <w:rPr>
-          <w:rFonts w:ascii="Consolas" w:hAnsi="Consolas"/>
-          <w:color w:val="333333"/>
-          <w:spacing w:val="5"/>
-          <w:sz w:val="20"/>
-          <w:szCs w:val="20"/>
-          <w:lang w:val="en-US"/>
-        </w:rPr>
-      </w:pPr>
-      <w:r>
-        <w:rPr>
-          <w:noProof/>
-        </w:rPr>
-        <w:drawing>
-          <wp:inline distT="0" distB="0" distL="0" distR="0" wp14:anchorId="0341827F" wp14:editId="19328D8E">
-            <wp:extent cx="5760720" cy="228600"/>
-            <wp:effectExtent l="0" t="0" r="0" b="0"/>
-            <wp:docPr id="6" name="Afbeelding 6"/>
             <wp:cNvGraphicFramePr>
               <a:graphicFrameLocks xmlns:a="http://schemas.openxmlformats.org/drawingml/2006/main" noChangeAspect="1"/>
             </wp:cNvGraphicFramePr>
@@ -492,6 +393,109 @@
                   <pic:spPr>
                     <a:xfrm>
                       <a:off x="0" y="0"/>
+                      <a:ext cx="6590035" cy="259205"/>
+                    </a:xfrm>
+                    <a:prstGeom prst="rect">
+                      <a:avLst/>
+                    </a:prstGeom>
+                  </pic:spPr>
+                </pic:pic>
+              </a:graphicData>
+            </a:graphic>
+          </wp:inline>
+        </w:drawing>
+      </w:r>
+    </w:p>
+    <w:p>
+      <w:pPr>
+        <w:rPr>
+          <w:rFonts w:ascii="Consolas" w:hAnsi="Consolas"/>
+          <w:color w:val="333333"/>
+          <w:spacing w:val="5"/>
+          <w:sz w:val="20"/>
+          <w:szCs w:val="20"/>
+          <w:lang w:val="en-US"/>
+        </w:rPr>
+      </w:pPr>
+      <w:r>
+        <w:rPr>
+          <w:rFonts w:ascii="Consolas" w:hAnsi="Consolas"/>
+          <w:color w:val="333333"/>
+          <w:spacing w:val="5"/>
+          <w:sz w:val="20"/>
+          <w:szCs w:val="20"/>
+          <w:lang w:val="en-US"/>
+        </w:rPr>
+        <w:t xml:space="preserve">Kubectl scale deployment nginx-dominic-ho </w:t>
+      </w:r>
+      <w:r>
+        <w:rPr>
+          <w:rFonts w:ascii="Consolas" w:hAnsi="Consolas"/>
+          <w:color w:val="333333"/>
+          <w:spacing w:val="5"/>
+          <w:sz w:val="20"/>
+          <w:szCs w:val="20"/>
+          <w:lang w:val="en-US"/>
+        </w:rPr>
+        <w:t>--</w:t>
+      </w:r>
+      <w:r>
+        <w:rPr>
+          <w:rFonts w:ascii="Consolas" w:hAnsi="Consolas"/>
+          <w:color w:val="333333"/>
+          <w:spacing w:val="5"/>
+          <w:sz w:val="20"/>
+          <w:szCs w:val="20"/>
+          <w:lang w:val="en-US"/>
+        </w:rPr>
+        <w:t>replicas=</w:t>
+      </w:r>
+      <w:r>
+        <w:rPr>
+          <w:rFonts w:ascii="Consolas" w:hAnsi="Consolas"/>
+          <w:color w:val="333333"/>
+          <w:spacing w:val="5"/>
+          <w:sz w:val="20"/>
+          <w:szCs w:val="20"/>
+          <w:lang w:val="en-US"/>
+        </w:rPr>
+        <w:t>3</w:t>
+      </w:r>
+    </w:p>
+    <w:p>
+      <w:pPr>
+        <w:rPr>
+          <w:noProof/>
+        </w:rPr>
+      </w:pPr>
+      <w:r>
+        <w:rPr>
+          <w:noProof/>
+        </w:rPr>
+        <w:drawing>
+          <wp:inline distT="0" distB="0" distL="0" distR="0" wp14:anchorId="0341827F" wp14:editId="19328D8E">
+            <wp:extent cx="5760720" cy="228600"/>
+            <wp:effectExtent l="0" t="0" r="0" b="0"/>
+            <wp:docPr id="6" name="Afbeelding 6"/>
+            <wp:cNvGraphicFramePr>
+              <a:graphicFrameLocks xmlns:a="http://schemas.openxmlformats.org/drawingml/2006/main" noChangeAspect="1"/>
+            </wp:cNvGraphicFramePr>
+            <a:graphic xmlns:a="http://schemas.openxmlformats.org/drawingml/2006/main">
+              <a:graphicData uri="http://schemas.openxmlformats.org/drawingml/2006/picture">
+                <pic:pic xmlns:pic="http://schemas.openxmlformats.org/drawingml/2006/picture">
+                  <pic:nvPicPr>
+                    <pic:cNvPr id="1" name=""/>
+                    <pic:cNvPicPr/>
+                  </pic:nvPicPr>
+                  <pic:blipFill>
+                    <a:blip r:embed="rId8"/>
+                    <a:stretch>
+                      <a:fillRect/>
+                    </a:stretch>
+                  </pic:blipFill>
+                  <pic:spPr>
+                    <a:xfrm>
+                      <a:off x="0" y="0"/>
                       <a:ext cx="5760720" cy="228600"/>
                     </a:xfrm>
                     <a:prstGeom prst="rect">
@@ -530,7 +534,7 @@
                     <pic:cNvPicPr/>
                   </pic:nvPicPr>
                   <pic:blipFill>
-                    <a:blip r:embed="rId8"/>
+                    <a:blip r:embed="rId9"/>
                     <a:stretch>
                       <a:fillRect/>
                     </a:stretch>
@@ -554,9 +558,145 @@
     <w:p>
       <w:pPr>
         <w:rPr>
-          <w:lang w:val="en-US"/>
-        </w:rPr>
-      </w:pPr>
+          <w:noProof/>
+        </w:rPr>
+      </w:pPr>
+    </w:p>
+    <w:p>
+      <w:pPr>
+        <w:rPr>
+          <w:noProof/>
+          <w:lang w:val="en-US"/>
+        </w:rPr>
+      </w:pPr>
+      <w:r>
+        <w:rPr>
+          <w:noProof/>
+          <w:lang w:val="en-US"/>
+        </w:rPr>
+        <w:lastRenderedPageBreak/>
+        <w:t>Kubectl create service nodeport e</w:t>
+      </w:r>
+      <w:r>
+        <w:rPr>
+          <w:noProof/>
+          <w:lang w:val="en-US"/>
+        </w:rPr>
+        <w:t xml:space="preserve">xamen-nodeport </w:t>
+      </w:r>
+      <w:r>
+        <w:rPr>
+          <w:noProof/>
+          <w:lang w:val="en-US"/>
+        </w:rPr>
+        <w:t>-</w:t>
+      </w:r>
+      <w:r>
+        <w:rPr>
+          <w:noProof/>
+          <w:lang w:val="en-US"/>
+        </w:rPr>
+        <w:t>-tcp=3000</w:t>
+      </w:r>
+    </w:p>
+    <w:p>
+      <w:pPr>
+        <w:rPr>
+          <w:rFonts w:ascii="Consolas" w:hAnsi="Consolas"/>
+          <w:color w:val="333333"/>
+          <w:spacing w:val="5"/>
+          <w:sz w:val="20"/>
+          <w:szCs w:val="20"/>
+          <w:lang w:val="en-US"/>
+        </w:rPr>
+      </w:pPr>
+      <w:r>
+        <w:rPr>
+          <w:noProof/>
+        </w:rPr>
+        <w:drawing>
+          <wp:inline distT="0" distB="0" distL="0" distR="0" wp14:anchorId="5B291DF0" wp14:editId="3F9FEC2F">
+            <wp:extent cx="5760720" cy="304800"/>
+            <wp:effectExtent l="0" t="0" r="0" b="0"/>
+            <wp:docPr id="9" name="Afbeelding 9"/>
+            <wp:cNvGraphicFramePr>
+              <a:graphicFrameLocks xmlns:a="http://schemas.openxmlformats.org/drawingml/2006/main" noChangeAspect="1"/>
+            </wp:cNvGraphicFramePr>
+            <a:graphic xmlns:a="http://schemas.openxmlformats.org/drawingml/2006/main">
+              <a:graphicData uri="http://schemas.openxmlformats.org/drawingml/2006/picture">
+                <pic:pic xmlns:pic="http://schemas.openxmlformats.org/drawingml/2006/picture">
+                  <pic:nvPicPr>
+                    <pic:cNvPr id="1" name=""/>
+                    <pic:cNvPicPr/>
+                  </pic:nvPicPr>
+                  <pic:blipFill>
+                    <a:blip r:embed="rId10"/>
+                    <a:stretch>
+                      <a:fillRect/>
+                    </a:stretch>
+                  </pic:blipFill>
+                  <pic:spPr>
+                    <a:xfrm>
+                      <a:off x="0" y="0"/>
+                      <a:ext cx="5760720" cy="304800"/>
+                    </a:xfrm>
+                    <a:prstGeom prst="rect">
+                      <a:avLst/>
+                    </a:prstGeom>
+                  </pic:spPr>
+                </pic:pic>
+              </a:graphicData>
+            </a:graphic>
+          </wp:inline>
+        </w:drawing>
+      </w:r>
+    </w:p>
+    <w:p>
+      <w:pPr>
+        <w:rPr>
+          <w:lang w:val="en-US"/>
+        </w:rPr>
+      </w:pPr>
+      <w:r>
+        <w:rPr>
+          <w:noProof/>
+        </w:rPr>
+        <w:drawing>
+          <wp:inline distT="0" distB="0" distL="0" distR="0" wp14:anchorId="64120A19" wp14:editId="05C27FD1">
+            <wp:extent cx="5760720" cy="681355"/>
+            <wp:effectExtent l="0" t="0" r="0" b="4445"/>
+            <wp:docPr id="10" name="Afbeelding 10"/>
+            <wp:cNvGraphicFramePr>
+              <a:graphicFrameLocks xmlns:a="http://schemas.openxmlformats.org/drawingml/2006/main" noChangeAspect="1"/>
+            </wp:cNvGraphicFramePr>
+            <a:graphic xmlns:a="http://schemas.openxmlformats.org/drawingml/2006/main">
+              <a:graphicData uri="http://schemas.openxmlformats.org/drawingml/2006/picture">
+                <pic:pic xmlns:pic="http://schemas.openxmlformats.org/drawingml/2006/picture">
+                  <pic:nvPicPr>
+                    <pic:cNvPr id="1" name=""/>
+                    <pic:cNvPicPr/>
+                  </pic:nvPicPr>
+                  <pic:blipFill>
+                    <a:blip r:embed="rId11"/>
+                    <a:stretch>
+                      <a:fillRect/>
+                    </a:stretch>
+                  </pic:blipFill>
+                  <pic:spPr>
+                    <a:xfrm>
+                      <a:off x="0" y="0"/>
+                      <a:ext cx="5760720" cy="681355"/>
+                    </a:xfrm>
+                    <a:prstGeom prst="rect">
+                      <a:avLst/>
+                    </a:prstGeom>
+                  </pic:spPr>
+                </pic:pic>
+              </a:graphicData>
+            </a:graphic>
+          </wp:inline>
+        </w:drawing>
+      </w:r>
     </w:p>
     <w:sectPr>
       <w:pgSz w:w="11906" w:h="16838"/>

</xml_diff>